<commit_message>
Adding unity project and re-designing requirements document
</commit_message>
<xml_diff>
--- a/Requirements.docx
+++ b/Requirements.docx
@@ -363,323 +363,6 @@
     </w:p>
     <w:p>
       <w:pPr>
-        <w:spacing w:after="0" w:line="240" w:lineRule="auto"/>
-        <w:rPr>
-          <w:b/>
-        </w:rPr>
-      </w:pPr>
-      <w:r>
-        <w:rPr>
-          <w:b/>
-        </w:rPr>
-        <w:t>3D</w:t>
-      </w:r>
-    </w:p>
-    <w:p>
-      <w:pPr>
-        <w:pStyle w:val="ListParagraph"/>
-        <w:numPr>
-          <w:ilvl w:val="0"/>
-          <w:numId w:val="1"/>
-        </w:numPr>
-        <w:spacing w:after="0" w:line="240" w:lineRule="auto"/>
-        <w:rPr>
-          <w:color w:val="FF0000"/>
-        </w:rPr>
-      </w:pPr>
-      <w:r>
-        <w:rPr>
-          <w:color w:val="FF0000"/>
-        </w:rPr>
-        <w:t>player model</w:t>
-      </w:r>
-    </w:p>
-    <w:p>
-      <w:pPr>
-        <w:pStyle w:val="ListParagraph"/>
-        <w:numPr>
-          <w:ilvl w:val="0"/>
-          <w:numId w:val="1"/>
-        </w:numPr>
-        <w:spacing w:after="0" w:line="240" w:lineRule="auto"/>
-        <w:rPr>
-          <w:color w:val="FF0000"/>
-        </w:rPr>
-      </w:pPr>
-      <w:r>
-        <w:rPr>
-          <w:color w:val="FF0000"/>
-        </w:rPr>
-        <w:t>small rocky asteroid</w:t>
-      </w:r>
-    </w:p>
-    <w:p>
-      <w:pPr>
-        <w:pStyle w:val="ListParagraph"/>
-        <w:numPr>
-          <w:ilvl w:val="0"/>
-          <w:numId w:val="1"/>
-        </w:numPr>
-        <w:spacing w:after="0" w:line="240" w:lineRule="auto"/>
-        <w:rPr>
-          <w:color w:val="FF0000"/>
-        </w:rPr>
-      </w:pPr>
-      <w:r>
-        <w:rPr>
-          <w:color w:val="FF0000"/>
-        </w:rPr>
-        <w:t>medium</w:t>
-      </w:r>
-      <w:r>
-        <w:rPr>
-          <w:color w:val="FF0000"/>
-        </w:rPr>
-        <w:t xml:space="preserve"> rocky asteroid</w:t>
-      </w:r>
-    </w:p>
-    <w:p>
-      <w:pPr>
-        <w:pStyle w:val="ListParagraph"/>
-        <w:numPr>
-          <w:ilvl w:val="0"/>
-          <w:numId w:val="1"/>
-        </w:numPr>
-        <w:spacing w:after="0" w:line="240" w:lineRule="auto"/>
-        <w:rPr>
-          <w:color w:val="FF0000"/>
-        </w:rPr>
-      </w:pPr>
-      <w:r>
-        <w:rPr>
-          <w:color w:val="FF0000"/>
-        </w:rPr>
-        <w:t>large</w:t>
-      </w:r>
-      <w:r>
-        <w:rPr>
-          <w:color w:val="FF0000"/>
-        </w:rPr>
-        <w:t xml:space="preserve"> rocky asteroid</w:t>
-      </w:r>
-    </w:p>
-    <w:p>
-      <w:pPr>
-        <w:pStyle w:val="ListParagraph"/>
-        <w:numPr>
-          <w:ilvl w:val="0"/>
-          <w:numId w:val="1"/>
-        </w:numPr>
-        <w:spacing w:after="0" w:line="240" w:lineRule="auto"/>
-        <w:rPr>
-          <w:color w:val="FF0000"/>
-        </w:rPr>
-      </w:pPr>
-      <w:r>
-        <w:rPr>
-          <w:color w:val="FF0000"/>
-        </w:rPr>
-        <w:t>small metallic</w:t>
-      </w:r>
-      <w:r>
-        <w:rPr>
-          <w:color w:val="FF0000"/>
-        </w:rPr>
-        <w:t xml:space="preserve"> asteroid</w:t>
-      </w:r>
-    </w:p>
-    <w:p>
-      <w:pPr>
-        <w:pStyle w:val="ListParagraph"/>
-        <w:numPr>
-          <w:ilvl w:val="0"/>
-          <w:numId w:val="1"/>
-        </w:numPr>
-        <w:spacing w:after="0" w:line="240" w:lineRule="auto"/>
-        <w:rPr>
-          <w:color w:val="FF0000"/>
-        </w:rPr>
-      </w:pPr>
-      <w:r>
-        <w:rPr>
-          <w:color w:val="FF0000"/>
-        </w:rPr>
-        <w:t>medium metallic</w:t>
-      </w:r>
-      <w:r>
-        <w:rPr>
-          <w:color w:val="FF0000"/>
-        </w:rPr>
-        <w:t xml:space="preserve"> asteroid</w:t>
-      </w:r>
-    </w:p>
-    <w:p>
-      <w:pPr>
-        <w:pStyle w:val="ListParagraph"/>
-        <w:numPr>
-          <w:ilvl w:val="0"/>
-          <w:numId w:val="1"/>
-        </w:numPr>
-        <w:spacing w:after="0" w:line="240" w:lineRule="auto"/>
-        <w:rPr>
-          <w:color w:val="FF0000"/>
-        </w:rPr>
-      </w:pPr>
-      <w:r>
-        <w:rPr>
-          <w:color w:val="FF0000"/>
-        </w:rPr>
-        <w:t>large</w:t>
-      </w:r>
-      <w:r>
-        <w:rPr>
-          <w:color w:val="FF0000"/>
-        </w:rPr>
-        <w:t xml:space="preserve"> metallic asteroid</w:t>
-      </w:r>
-    </w:p>
-    <w:p>
-      <w:pPr>
-        <w:pStyle w:val="ListParagraph"/>
-        <w:numPr>
-          <w:ilvl w:val="0"/>
-          <w:numId w:val="1"/>
-        </w:numPr>
-        <w:spacing w:after="0" w:line="240" w:lineRule="auto"/>
-        <w:rPr>
-          <w:color w:val="FF0000"/>
-        </w:rPr>
-      </w:pPr>
-      <w:r>
-        <w:rPr>
-          <w:color w:val="FF0000"/>
-        </w:rPr>
-        <w:t>player bullets</w:t>
-      </w:r>
-    </w:p>
-    <w:p>
-      <w:pPr>
-        <w:pStyle w:val="ListParagraph"/>
-        <w:numPr>
-          <w:ilvl w:val="0"/>
-          <w:numId w:val="1"/>
-        </w:numPr>
-        <w:spacing w:after="0" w:line="240" w:lineRule="auto"/>
-        <w:rPr>
-          <w:color w:val="FF0000"/>
-        </w:rPr>
-      </w:pPr>
-      <w:r>
-        <w:rPr>
-          <w:color w:val="FF0000"/>
-        </w:rPr>
-        <w:t>enemy bullets</w:t>
-      </w:r>
-    </w:p>
-    <w:p>
-      <w:pPr>
-        <w:pStyle w:val="ListParagraph"/>
-        <w:numPr>
-          <w:ilvl w:val="0"/>
-          <w:numId w:val="1"/>
-        </w:numPr>
-        <w:spacing w:after="0" w:line="240" w:lineRule="auto"/>
-        <w:rPr>
-          <w:color w:val="FF0000"/>
-        </w:rPr>
-      </w:pPr>
-      <w:r>
-        <w:rPr>
-          <w:color w:val="FF0000"/>
-        </w:rPr>
-        <w:lastRenderedPageBreak/>
-        <w:t>enemy 01</w:t>
-      </w:r>
-    </w:p>
-    <w:p>
-      <w:pPr>
-        <w:pStyle w:val="ListParagraph"/>
-        <w:numPr>
-          <w:ilvl w:val="0"/>
-          <w:numId w:val="1"/>
-        </w:numPr>
-        <w:spacing w:after="0" w:line="240" w:lineRule="auto"/>
-        <w:rPr>
-          <w:color w:val="FF0000"/>
-        </w:rPr>
-      </w:pPr>
-      <w:r>
-        <w:rPr>
-          <w:color w:val="FF0000"/>
-        </w:rPr>
-        <w:t>e</w:t>
-      </w:r>
-      <w:r>
-        <w:rPr>
-          <w:color w:val="FF0000"/>
-        </w:rPr>
-        <w:t>nemy 02</w:t>
-      </w:r>
-    </w:p>
-    <w:p>
-      <w:pPr>
-        <w:pStyle w:val="ListParagraph"/>
-        <w:numPr>
-          <w:ilvl w:val="0"/>
-          <w:numId w:val="1"/>
-        </w:numPr>
-        <w:spacing w:after="0" w:line="240" w:lineRule="auto"/>
-        <w:rPr>
-          <w:color w:val="FF0000"/>
-        </w:rPr>
-      </w:pPr>
-      <w:r>
-        <w:rPr>
-          <w:color w:val="FF0000"/>
-        </w:rPr>
-        <w:t>enemy 03</w:t>
-      </w:r>
-    </w:p>
-    <w:p>
-      <w:pPr>
-        <w:pStyle w:val="ListParagraph"/>
-        <w:numPr>
-          <w:ilvl w:val="0"/>
-          <w:numId w:val="1"/>
-        </w:numPr>
-        <w:spacing w:after="0" w:line="240" w:lineRule="auto"/>
-        <w:rPr>
-          <w:color w:val="FF0000"/>
-        </w:rPr>
-      </w:pPr>
-      <w:r>
-        <w:rPr>
-          <w:color w:val="FF0000"/>
-        </w:rPr>
-        <w:t>Shop</w:t>
-      </w:r>
-    </w:p>
-    <w:p>
-      <w:pPr>
-        <w:spacing w:after="0" w:line="240" w:lineRule="auto"/>
-      </w:pPr>
-    </w:p>
-    <w:p>
-      <w:pPr>
-        <w:spacing w:after="0" w:line="240" w:lineRule="auto"/>
-        <w:rPr>
-          <w:b/>
-        </w:rPr>
-      </w:pPr>
-      <w:r>
-        <w:rPr>
-          <w:b/>
-        </w:rPr>
-        <w:t>2D ( sprites )</w:t>
-      </w:r>
-    </w:p>
-    <w:p>
-      <w:pPr>
         <w:pStyle w:val="ListParagraph"/>
         <w:numPr>
           <w:ilvl w:val="0"/>
@@ -718,6 +401,122 @@
     </w:p>
     <w:p>
       <w:pPr>
+        <w:pStyle w:val="ListParagraph"/>
+        <w:numPr>
+          <w:ilvl w:val="0"/>
+          <w:numId w:val="3"/>
+        </w:numPr>
+        <w:spacing w:after="0" w:line="240" w:lineRule="auto"/>
+        <w:rPr>
+          <w:color w:val="FF0000"/>
+        </w:rPr>
+      </w:pPr>
+      <w:r>
+        <w:rPr>
+          <w:color w:val="FF0000"/>
+        </w:rPr>
+        <w:t>Asteroids</w:t>
+      </w:r>
+    </w:p>
+    <w:p>
+      <w:pPr>
+        <w:pStyle w:val="ListParagraph"/>
+        <w:numPr>
+          <w:ilvl w:val="0"/>
+          <w:numId w:val="3"/>
+        </w:numPr>
+        <w:spacing w:after="0" w:line="240" w:lineRule="auto"/>
+        <w:rPr>
+          <w:color w:val="FF0000"/>
+        </w:rPr>
+      </w:pPr>
+      <w:r>
+        <w:rPr>
+          <w:color w:val="FF0000"/>
+        </w:rPr>
+        <w:t>Enemy ships</w:t>
+      </w:r>
+    </w:p>
+    <w:p>
+      <w:pPr>
+        <w:pStyle w:val="ListParagraph"/>
+        <w:numPr>
+          <w:ilvl w:val="0"/>
+          <w:numId w:val="3"/>
+        </w:numPr>
+        <w:spacing w:after="0" w:line="240" w:lineRule="auto"/>
+        <w:rPr>
+          <w:color w:val="FF0000"/>
+        </w:rPr>
+      </w:pPr>
+      <w:r>
+        <w:rPr>
+          <w:color w:val="FF0000"/>
+        </w:rPr>
+        <w:t>Player ship</w:t>
+      </w:r>
+    </w:p>
+    <w:p>
+      <w:pPr>
+        <w:pStyle w:val="ListParagraph"/>
+        <w:numPr>
+          <w:ilvl w:val="0"/>
+          <w:numId w:val="3"/>
+        </w:numPr>
+        <w:spacing w:after="0" w:line="240" w:lineRule="auto"/>
+        <w:rPr>
+          <w:color w:val="FF0000"/>
+        </w:rPr>
+      </w:pPr>
+      <w:r>
+        <w:rPr>
+          <w:color w:val="FF0000"/>
+        </w:rPr>
+        <w:t>Shop</w:t>
+      </w:r>
+    </w:p>
+    <w:p>
+      <w:pPr>
+        <w:pStyle w:val="ListParagraph"/>
+        <w:numPr>
+          <w:ilvl w:val="0"/>
+          <w:numId w:val="3"/>
+        </w:numPr>
+        <w:spacing w:after="0" w:line="240" w:lineRule="auto"/>
+        <w:rPr>
+          <w:color w:val="FF0000"/>
+        </w:rPr>
+      </w:pPr>
+      <w:r>
+        <w:rPr>
+          <w:color w:val="FF0000"/>
+        </w:rPr>
+        <w:t>Bullets</w:t>
+      </w:r>
+    </w:p>
+    <w:p>
+      <w:pPr>
+        <w:pStyle w:val="ListParagraph"/>
+        <w:numPr>
+          <w:ilvl w:val="0"/>
+          <w:numId w:val="3"/>
+        </w:numPr>
+        <w:spacing w:after="0" w:line="240" w:lineRule="auto"/>
+        <w:rPr>
+          <w:color w:val="FF0000"/>
+        </w:rPr>
+      </w:pPr>
+      <w:r>
+        <w:rPr>
+          <w:color w:val="FF0000"/>
+        </w:rPr>
+        <w:t>Explosion</w:t>
+      </w:r>
+      <w:bookmarkStart w:id="0" w:name="_GoBack"/>
+      <w:bookmarkEnd w:id="0"/>
+    </w:p>
+    <w:p>
+      <w:pPr>
         <w:spacing w:after="0" w:line="240" w:lineRule="auto"/>
       </w:pPr>
     </w:p>
@@ -733,6 +532,7 @@
         <w:rPr>
           <w:b/>
         </w:rPr>
+        <w:lastRenderedPageBreak/>
         <w:t>Scripts</w:t>
       </w:r>
     </w:p>
@@ -1020,7 +820,6 @@
         <w:rPr>
           <w:b/>
         </w:rPr>
-        <w:lastRenderedPageBreak/>
         <w:t>Enemy01 Behaviour</w:t>
       </w:r>
     </w:p>
@@ -1124,6 +923,7 @@
         <w:rPr>
           <w:b/>
         </w:rPr>
+        <w:lastRenderedPageBreak/>
         <w:t>Explode</w:t>
       </w:r>
     </w:p>
@@ -1163,37 +963,28 @@
         <w:t>The game world will be divided up into tiles. Each tile size will be the 2D in game size of the camera in unity (I think the default is 5). Each tile will have an ID to identify it. A tiles ID will be its centre position in the tile. E.g. when the game first starts the first tile that will load will be the tile with the ID 00 because the x = 0 and y = 0. The bounds right hand side of the tile will be the (</w:t>
       </w:r>
       <w:r>
+        <w:t xml:space="preserve"> centreX position </w:t>
+      </w:r>
+      <w:r>
+        <w:t xml:space="preserve">+ </w:t>
+      </w:r>
+      <w:r>
+        <w:t>camera size/2</w:t>
+      </w:r>
+      <w:r>
+        <w:t>) the left hand side bounds will be</w:t>
+      </w:r>
+      <w:r>
         <w:t xml:space="preserve"> </w:t>
       </w:r>
       <w:r>
-        <w:t xml:space="preserve">centreX position </w:t>
-      </w:r>
-      <w:r>
-        <w:t xml:space="preserve">+ </w:t>
-      </w:r>
-      <w:r>
-        <w:t>camera size/</w:t>
-      </w:r>
-      <w:r>
-        <w:t>2</w:t>
-      </w:r>
-      <w:r>
-        <w:t>) the left hand side bounds will be</w:t>
-      </w:r>
-      <w:r>
-        <w:t xml:space="preserve"> </w:t>
-      </w:r>
-      <w:r>
         <w:t>(</w:t>
       </w:r>
       <w:r>
         <w:t xml:space="preserve"> centreX position</w:t>
       </w:r>
       <w:r>
-        <w:t xml:space="preserve"> - </w:t>
-      </w:r>
-      <w:r>
-        <w:t xml:space="preserve">( camera size/2 </w:t>
+        <w:t xml:space="preserve"> - ( camera size/2 </w:t>
       </w:r>
       <w:r>
         <w:t xml:space="preserve"> )</w:t>
@@ -1201,8 +992,6 @@
       <w:r>
         <w:t xml:space="preserve"> etc. </w:t>
       </w:r>
-      <w:bookmarkStart w:id="0" w:name="_GoBack"/>
-      <w:bookmarkEnd w:id="0"/>
     </w:p>
     <w:p>
       <w:pPr>
@@ -2550,7 +2339,7 @@
 </file>
 
 <file path=customXml/itemProps1.xml><?xml version="1.0" encoding="utf-8"?>
-<ds:datastoreItem xmlns:ds="http://schemas.openxmlformats.org/officeDocument/2006/customXml" ds:itemID="{4EB21A02-7C28-4AE0-B907-B2388EC84005}">
+<ds:datastoreItem xmlns:ds="http://schemas.openxmlformats.org/officeDocument/2006/customXml" ds:itemID="{14D94BD3-43F3-4320-B1C7-06DDC57FC59B}">
   <ds:schemaRefs>
     <ds:schemaRef ds:uri="http://schemas.openxmlformats.org/officeDocument/2006/bibliography"/>
   </ds:schemaRefs>

</xml_diff>